<commit_message>
se cambia cargo del creador del test plan
</commit_message>
<xml_diff>
--- a/TEST PLAN TO ASO CONFERENCE.docx
+++ b/TEST PLAN TO ASO CONFERENCE.docx
@@ -805,8 +805,48 @@
           <w:sz w:val="21"/>
           <w:szCs w:val="21"/>
         </w:rPr>
-        <w:t>Cargo: Junior QA</w:t>
-      </w:r>
+        <w:t xml:space="preserve">Cargo: </w:t>
+      </w:r>
+      <w:r>
+        <w:rPr>
+          <w:rFonts w:ascii="Segoe UI" w:eastAsia="Times New Roman" w:hAnsi="Segoe UI" w:cs="Segoe UI"/>
+          <w:spacing w:val="-1"/>
+          <w:sz w:val="21"/>
+          <w:szCs w:val="21"/>
+        </w:rPr>
+        <w:t xml:space="preserve"> QA</w:t>
+      </w:r>
+      <w:r>
+        <w:rPr>
+          <w:rFonts w:ascii="Segoe UI" w:eastAsia="Times New Roman" w:hAnsi="Segoe UI" w:cs="Segoe UI"/>
+          <w:spacing w:val="-1"/>
+          <w:sz w:val="21"/>
+          <w:szCs w:val="21"/>
+        </w:rPr>
+        <w:t xml:space="preserve"> </w:t>
+      </w:r>
+      <w:proofErr w:type="spellStart"/>
+      <w:r>
+        <w:rPr>
+          <w:rFonts w:ascii="Segoe UI" w:eastAsia="Times New Roman" w:hAnsi="Segoe UI" w:cs="Segoe UI"/>
+          <w:spacing w:val="-1"/>
+          <w:sz w:val="21"/>
+          <w:szCs w:val="21"/>
+        </w:rPr>
+        <w:t>Analyst</w:t>
+      </w:r>
+      <w:proofErr w:type="spellEnd"/>
+      <w:r>
+        <w:rPr>
+          <w:rFonts w:ascii="Segoe UI" w:eastAsia="Times New Roman" w:hAnsi="Segoe UI" w:cs="Segoe UI"/>
+          <w:spacing w:val="-1"/>
+          <w:sz w:val="21"/>
+          <w:szCs w:val="21"/>
+        </w:rPr>
+        <w:t xml:space="preserve"> Manual</w:t>
+      </w:r>
+      <w:bookmarkStart w:id="0" w:name="_GoBack"/>
+      <w:bookmarkEnd w:id="0"/>
     </w:p>
     <w:p>
       <w:pPr>
@@ -1804,19 +1844,7 @@
         <w:rPr>
           <w:b/>
         </w:rPr>
-        <w:t xml:space="preserve">TS 01 | </w:t>
-      </w:r>
-      <w:r>
-        <w:rPr>
-          <w:b/>
-        </w:rPr>
-        <w:t>US 01</w:t>
-      </w:r>
-      <w:r>
-        <w:rPr>
-          <w:b/>
-        </w:rPr>
-        <w:t xml:space="preserve"> - Iniciar Sesión en la APP ASO CONFERENCE</w:t>
+        <w:t>TS 01 | US 01 - Iniciar Sesión en la APP ASO CONFERENCE</w:t>
       </w:r>
     </w:p>
     <w:p>
@@ -1824,13 +1852,11 @@
         <w:jc w:val="both"/>
         <w:rPr>
           <w:b/>
-          <w:lang w:val="en-US"/>
-        </w:rPr>
-      </w:pPr>
-      <w:r>
-        <w:rPr>
-          <w:b/>
-          <w:lang w:val="en-US"/>
+        </w:rPr>
+      </w:pPr>
+      <w:r>
+        <w:rPr>
+          <w:b/>
         </w:rPr>
         <w:t>TEST CASES</w:t>
       </w:r>
@@ -1889,10 +1915,7 @@
         <w:jc w:val="both"/>
       </w:pPr>
       <w:r>
-        <w:t>TC03</w:t>
-      </w:r>
-      <w:r>
-        <w:t xml:space="preserve"> |TS01 | US</w:t>
+        <w:t>TC03 |TS01 | US</w:t>
       </w:r>
       <w:r>
         <w:t xml:space="preserve">01 </w:t>
@@ -1916,10 +1939,7 @@
       </w:pPr>
       <w:r>
         <w:lastRenderedPageBreak/>
-        <w:t>TC04</w:t>
-      </w:r>
-      <w:r>
-        <w:t xml:space="preserve"> |TS01 | US</w:t>
+        <w:t>TC04 |TS01 | US</w:t>
       </w:r>
       <w:r>
         <w:t xml:space="preserve">01 </w:t>
@@ -1948,10 +1968,7 @@
         <w:jc w:val="both"/>
       </w:pPr>
       <w:r>
-        <w:t>TC05</w:t>
-      </w:r>
-      <w:r>
-        <w:t xml:space="preserve"> |TS01 | US</w:t>
+        <w:t>TC05 |TS01 | US</w:t>
       </w:r>
       <w:r>
         <w:t xml:space="preserve">01 </w:t>
@@ -1979,10 +1996,7 @@
         <w:jc w:val="both"/>
       </w:pPr>
       <w:r>
-        <w:t>TC06</w:t>
-      </w:r>
-      <w:r>
-        <w:t xml:space="preserve"> |TS01 | US</w:t>
+        <w:t>TC06 |TS01 | US</w:t>
       </w:r>
       <w:r>
         <w:t xml:space="preserve">01 </w:t>
@@ -2011,10 +2025,7 @@
         <w:jc w:val="both"/>
       </w:pPr>
       <w:r>
-        <w:t>TC07</w:t>
-      </w:r>
-      <w:r>
-        <w:t xml:space="preserve"> |TS01 | US</w:t>
+        <w:t>TC07 |TS01 | US</w:t>
       </w:r>
       <w:r>
         <w:t xml:space="preserve">01 </w:t>
@@ -3192,19 +3203,7 @@
         <w:rPr>
           <w:b/>
         </w:rPr>
-        <w:t xml:space="preserve"> </w:t>
-      </w:r>
-      <w:r>
-        <w:rPr>
-          <w:b/>
-        </w:rPr>
-        <w:t>en la APP ASO CONFERENCE</w:t>
-      </w:r>
-      <w:r>
-        <w:rPr>
-          <w:b/>
-        </w:rPr>
-        <w:t xml:space="preserve"> </w:t>
+        <w:t xml:space="preserve"> en la APP ASO CONFERENCE </w:t>
       </w:r>
     </w:p>
     <w:p>
@@ -3263,13 +3262,7 @@
         <w:rPr>
           <w:b/>
         </w:rPr>
-        <w:t xml:space="preserve"> - Ingresar a la sección Ubicación en la APP ASO CONFERENCE</w:t>
-      </w:r>
-      <w:r>
-        <w:rPr>
-          <w:b/>
-        </w:rPr>
-        <w:t xml:space="preserve"> </w:t>
+        <w:t xml:space="preserve"> - Ingresar a la sección Ubicación en la APP ASO CONFERENCE </w:t>
       </w:r>
     </w:p>
     <w:p>
@@ -3293,22 +3286,13 @@
         <w:jc w:val="both"/>
       </w:pPr>
       <w:r>
-        <w:t>TC08 |TS02</w:t>
-      </w:r>
-      <w:r>
-        <w:t xml:space="preserve"> | US</w:t>
-      </w:r>
-      <w:r>
-        <w:t>02</w:t>
+        <w:t>TC08 |TS02 | US02</w:t>
       </w:r>
       <w:r>
         <w:t xml:space="preserve"> </w:t>
       </w:r>
       <w:r>
-        <w:t xml:space="preserve">Validar </w:t>
-      </w:r>
-      <w:r>
-        <w:t>Ingresar a la sección Ubicación al presionar el botón de Ubicación</w:t>
+        <w:t>Validar Ingresar a la sección Ubicación al presionar el botón de Ubicación</w:t>
       </w:r>
       <w:r>
         <w:t xml:space="preserve"> donde la</w:t>
@@ -3347,10 +3331,7 @@
         <w:jc w:val="both"/>
       </w:pPr>
       <w:r>
-        <w:t>TC09</w:t>
-      </w:r>
-      <w:r>
-        <w:t xml:space="preserve"> |TS01 | US</w:t>
+        <w:t>TC09 |TS01 | US</w:t>
       </w:r>
       <w:r>
         <w:t xml:space="preserve">01 </w:t>
@@ -3419,13 +3400,7 @@
         <w:rPr>
           <w:b/>
         </w:rPr>
-        <w:t>(US 03</w:t>
-      </w:r>
-      <w:r>
-        <w:rPr>
-          <w:b/>
-        </w:rPr>
-        <w:t xml:space="preserve">) </w:t>
+        <w:t xml:space="preserve">(US 03) </w:t>
       </w:r>
       <w:r>
         <w:rPr>
@@ -3532,34 +3507,13 @@
         </w:rPr>
       </w:pPr>
       <w:r>
-        <w:t>TC10</w:t>
-      </w:r>
-      <w:r>
-        <w:t xml:space="preserve"> |</w:t>
-      </w:r>
-      <w:r>
-        <w:t>TS03</w:t>
-      </w:r>
-      <w:r>
-        <w:t xml:space="preserve"> | US</w:t>
-      </w:r>
-      <w:r>
-        <w:t>03</w:t>
+        <w:t>TC10 |TS03 | US03</w:t>
       </w:r>
       <w:r>
         <w:t xml:space="preserve"> </w:t>
       </w:r>
       <w:r>
-        <w:t xml:space="preserve">Validar Ingresar a la sección </w:t>
-      </w:r>
-      <w:r>
-        <w:t>Galería</w:t>
-      </w:r>
-      <w:r>
-        <w:t xml:space="preserve"> al presionar el botón de </w:t>
-      </w:r>
-      <w:r>
-        <w:t>Galería</w:t>
+        <w:t>Validar Ingresar a la sección Galería al presionar el botón de Galería</w:t>
       </w:r>
       <w:r>
         <w:t xml:space="preserve"> donde</w:t>
@@ -3607,16 +3561,7 @@
           <w:sz w:val="21"/>
           <w:szCs w:val="21"/>
         </w:rPr>
-        <w:t>los eventos</w:t>
-      </w:r>
-      <w:r>
-        <w:rPr>
-          <w:rFonts w:ascii="Segoe UI" w:eastAsia="Times New Roman" w:hAnsi="Segoe UI" w:cs="Segoe UI"/>
-          <w:spacing w:val="-1"/>
-          <w:sz w:val="21"/>
-          <w:szCs w:val="21"/>
-        </w:rPr>
-        <w:t>.</w:t>
+        <w:t>los eventos.</w:t>
       </w:r>
     </w:p>
     <w:p>
@@ -3632,19 +3577,7 @@
       </w:pPr>
       <w:r>
         <w:lastRenderedPageBreak/>
-        <w:t>TC11</w:t>
-      </w:r>
-      <w:r>
-        <w:t xml:space="preserve"> |TS0</w:t>
-      </w:r>
-      <w:r>
-        <w:t>3</w:t>
-      </w:r>
-      <w:r>
-        <w:t xml:space="preserve"> | US</w:t>
-      </w:r>
-      <w:r>
-        <w:t>03</w:t>
+        <w:t>TC11 |TS03 | US03</w:t>
       </w:r>
       <w:r>
         <w:t xml:space="preserve"> </w:t>
@@ -3677,16 +3610,7 @@
           <w:sz w:val="21"/>
           <w:szCs w:val="21"/>
         </w:rPr>
-        <w:t>los eventos</w:t>
-      </w:r>
-      <w:r>
-        <w:rPr>
-          <w:rFonts w:ascii="Segoe UI" w:eastAsia="Times New Roman" w:hAnsi="Segoe UI" w:cs="Segoe UI"/>
-          <w:spacing w:val="-1"/>
-          <w:sz w:val="21"/>
-          <w:szCs w:val="21"/>
-        </w:rPr>
-        <w:t xml:space="preserve"> en la sección galería</w:t>
+        <w:t>los eventos en la sección galería</w:t>
       </w:r>
     </w:p>
     <w:p>
@@ -3701,10 +3625,7 @@
         </w:rPr>
       </w:pPr>
       <w:r>
-        <w:t>TC12</w:t>
-      </w:r>
-      <w:r>
-        <w:t xml:space="preserve"> |TS03 | US03</w:t>
+        <w:t>TC12 |TS03 | US03</w:t>
       </w:r>
       <w:r>
         <w:t xml:space="preserve"> </w:t>
@@ -3719,16 +3640,7 @@
           <w:sz w:val="21"/>
           <w:szCs w:val="21"/>
         </w:rPr>
-        <w:t>en la sección galería</w:t>
-      </w:r>
-      <w:r>
-        <w:rPr>
-          <w:rFonts w:ascii="Segoe UI" w:eastAsia="Times New Roman" w:hAnsi="Segoe UI" w:cs="Segoe UI"/>
-          <w:spacing w:val="-1"/>
-          <w:sz w:val="21"/>
-          <w:szCs w:val="21"/>
-        </w:rPr>
-        <w:t xml:space="preserve"> para ver sus detalles</w:t>
+        <w:t>en la sección galería para ver sus detalles</w:t>
       </w:r>
     </w:p>
     <w:p>
@@ -3768,13 +3680,7 @@
         <w:rPr>
           <w:b/>
         </w:rPr>
-        <w:t>(US 04</w:t>
-      </w:r>
-      <w:r>
-        <w:rPr>
-          <w:b/>
-        </w:rPr>
-        <w:t xml:space="preserve">) </w:t>
+        <w:t xml:space="preserve">(US 04) </w:t>
       </w:r>
       <w:r>
         <w:rPr>
@@ -3786,13 +3692,7 @@
         <w:rPr>
           <w:b/>
         </w:rPr>
-        <w:t>Comentarios</w:t>
-      </w:r>
-      <w:r>
-        <w:rPr>
-          <w:b/>
-        </w:rPr>
-        <w:t xml:space="preserve"> </w:t>
+        <w:t xml:space="preserve">Comentarios </w:t>
       </w:r>
       <w:r>
         <w:rPr>
@@ -3899,10 +3799,7 @@
         </w:rPr>
       </w:pPr>
       <w:r>
-        <w:t>TC13</w:t>
-      </w:r>
-      <w:r>
-        <w:t xml:space="preserve"> |</w:t>
+        <w:t>TC13 |</w:t>
       </w:r>
       <w:r>
         <w:t xml:space="preserve"> </w:t>
@@ -3914,28 +3811,13 @@
         <w:t xml:space="preserve"> | </w:t>
       </w:r>
       <w:r>
-        <w:t>US</w:t>
-      </w:r>
-      <w:r>
-        <w:t>04</w:t>
+        <w:t>US04</w:t>
       </w:r>
       <w:r>
         <w:t xml:space="preserve"> </w:t>
       </w:r>
       <w:r>
-        <w:t xml:space="preserve">Validar Ingresar a la sección </w:t>
-      </w:r>
-      <w:r>
-        <w:t>Comentarios</w:t>
-      </w:r>
-      <w:r>
-        <w:t xml:space="preserve"> al presionar el botón de </w:t>
-      </w:r>
-      <w:r>
-        <w:t>Comentarios</w:t>
-      </w:r>
-      <w:r>
-        <w:t xml:space="preserve"> donde</w:t>
+        <w:t>Validar Ingresar a la sección Comentarios al presionar el botón de Comentarios donde</w:t>
       </w:r>
       <w:r>
         <w:rPr>
@@ -4013,16 +3895,7 @@
         </w:rPr>
       </w:pPr>
       <w:r>
-        <w:t>TC14</w:t>
-      </w:r>
-      <w:r>
-        <w:t xml:space="preserve"> |</w:t>
-      </w:r>
-      <w:r>
-        <w:t xml:space="preserve"> </w:t>
-      </w:r>
-      <w:r>
-        <w:t>TS04 | US04</w:t>
+        <w:t>TC14 | TS04 | US04</w:t>
       </w:r>
       <w:r>
         <w:t xml:space="preserve"> </w:t>
@@ -4070,10 +3943,7 @@
         </w:rPr>
       </w:pPr>
       <w:r>
-        <w:t>TC15</w:t>
-      </w:r>
-      <w:r>
-        <w:t xml:space="preserve"> | TS04 | US04</w:t>
+        <w:t>TC15 | TS04 | US04</w:t>
       </w:r>
       <w:r>
         <w:t xml:space="preserve"> </w:t>
@@ -4106,25 +3976,7 @@
           <w:sz w:val="21"/>
           <w:szCs w:val="21"/>
         </w:rPr>
-        <w:t>tario públi</w:t>
-      </w:r>
-      <w:r>
-        <w:rPr>
-          <w:rFonts w:ascii="Segoe UI" w:eastAsia="Times New Roman" w:hAnsi="Segoe UI" w:cs="Segoe UI"/>
-          <w:spacing w:val="-1"/>
-          <w:sz w:val="21"/>
-          <w:szCs w:val="21"/>
-        </w:rPr>
-        <w:t>co sobre los eventos sin</w:t>
-      </w:r>
-      <w:r>
-        <w:rPr>
-          <w:rFonts w:ascii="Segoe UI" w:eastAsia="Times New Roman" w:hAnsi="Segoe UI" w:cs="Segoe UI"/>
-          <w:spacing w:val="-1"/>
-          <w:sz w:val="21"/>
-          <w:szCs w:val="21"/>
-        </w:rPr>
-        <w:t xml:space="preserve"> escribir un texto y pulsar el botón enviar</w:t>
+        <w:t>tario público sobre los eventos sin escribir un texto y pulsar el botón enviar</w:t>
       </w:r>
     </w:p>
     <w:p>
@@ -4162,8 +4014,6 @@
           <w:szCs w:val="21"/>
         </w:rPr>
       </w:pPr>
-      <w:bookmarkStart w:id="0" w:name="_GoBack"/>
-      <w:bookmarkEnd w:id="0"/>
     </w:p>
     <w:sectPr>
       <w:pgSz w:w="12240" w:h="15840"/>

</xml_diff>

<commit_message>
se agrego el nombre del credor del test plan
</commit_message>
<xml_diff>
--- a/TEST PLAN TO ASO CONFERENCE.docx
+++ b/TEST PLAN TO ASO CONFERENCE.docx
@@ -15,6 +15,37 @@
           <w:lang w:val="en-US"/>
         </w:rPr>
         <w:t>TEST PLAN TO ASO CONFERENCE</w:t>
+      </w:r>
+      <w:r>
+        <w:rPr>
+          <w:b/>
+          <w:lang w:val="en-US"/>
+        </w:rPr>
+        <w:t xml:space="preserve"> </w:t>
+      </w:r>
+    </w:p>
+    <w:p>
+      <w:pPr>
+        <w:rPr>
+          <w:b/>
+          <w:lang w:val="en-US"/>
+        </w:rPr>
+      </w:pPr>
+      <w:r>
+        <w:rPr>
+          <w:b/>
+          <w:lang w:val="en-US"/>
+        </w:rPr>
+        <w:t xml:space="preserve">CREADOR: </w:t>
+      </w:r>
+      <w:bookmarkStart w:id="0" w:name="_GoBack"/>
+      <w:bookmarkEnd w:id="0"/>
+      <w:r>
+        <w:rPr>
+          <w:b/>
+          <w:lang w:val="en-US"/>
+        </w:rPr>
+        <w:t>ALEXANDER BARRIOS</w:t>
       </w:r>
     </w:p>
     <w:p>
@@ -695,6 +726,7 @@
           <w:sz w:val="21"/>
           <w:szCs w:val="21"/>
         </w:rPr>
+        <w:lastRenderedPageBreak/>
         <w:t xml:space="preserve">Cuando se han ejecutado el 100% de los casos de pruebas planificados, y </w:t>
       </w:r>
       <w:r>
@@ -736,7 +768,6 @@
           <w:sz w:val="21"/>
           <w:szCs w:val="21"/>
         </w:rPr>
-        <w:lastRenderedPageBreak/>
         <w:t>Plan de recursos</w:t>
       </w:r>
     </w:p>
@@ -845,8 +876,6 @@
         </w:rPr>
         <w:t xml:space="preserve"> Manual</w:t>
       </w:r>
-      <w:bookmarkStart w:id="0" w:name="_GoBack"/>
-      <w:bookmarkEnd w:id="0"/>
     </w:p>
     <w:p>
       <w:pPr>
@@ -1304,6 +1333,7 @@
           <w:sz w:val="21"/>
           <w:szCs w:val="21"/>
         </w:rPr>
+        <w:lastRenderedPageBreak/>
         <w:t>5. Galería de fotos</w:t>
       </w:r>
     </w:p>
@@ -1328,7 +1358,6 @@
           <w:sz w:val="21"/>
           <w:szCs w:val="21"/>
         </w:rPr>
-        <w:lastRenderedPageBreak/>
         <w:t xml:space="preserve">La vista de galería permite al usuario ver y cargar fotos relacionadas con </w:t>
       </w:r>
       <w:r>
@@ -1915,6 +1944,7 @@
         <w:jc w:val="both"/>
       </w:pPr>
       <w:r>
+        <w:lastRenderedPageBreak/>
         <w:t>TC03 |TS01 | US</w:t>
       </w:r>
       <w:r>
@@ -1938,7 +1968,6 @@
         <w:jc w:val="both"/>
       </w:pPr>
       <w:r>
-        <w:lastRenderedPageBreak/>
         <w:t>TC04 |TS01 | US</w:t>
       </w:r>
       <w:r>
@@ -3507,6 +3536,7 @@
         </w:rPr>
       </w:pPr>
       <w:r>
+        <w:lastRenderedPageBreak/>
         <w:t>TC10 |TS03 | US03</w:t>
       </w:r>
       <w:r>
@@ -3576,7 +3606,6 @@
         </w:rPr>
       </w:pPr>
       <w:r>
-        <w:lastRenderedPageBreak/>
         <w:t>TC11 |TS03 | US03</w:t>
       </w:r>
       <w:r>

</xml_diff>

<commit_message>
se agrego practica de examen
</commit_message>
<xml_diff>
--- a/TEST PLAN TO ASO CONFERENCE.docx
+++ b/TEST PLAN TO ASO CONFERENCE.docx
@@ -36,17 +36,59 @@
           <w:b/>
           <w:lang w:val="en-US"/>
         </w:rPr>
-        <w:t xml:space="preserve">CREADOR: </w:t>
+        <w:t>CREADOR: ALEXANDER BARRIOS</w:t>
       </w:r>
       <w:bookmarkStart w:id="0" w:name="_GoBack"/>
       <w:bookmarkEnd w:id="0"/>
-      <w:r>
+    </w:p>
+    <w:p>
+      <w:pPr>
         <w:rPr>
           <w:b/>
           <w:lang w:val="en-US"/>
         </w:rPr>
-        <w:t>ALEXANDER BARRIOS</w:t>
-      </w:r>
+      </w:pPr>
+      <w:proofErr w:type="spellStart"/>
+      <w:r>
+        <w:rPr>
+          <w:b/>
+          <w:lang w:val="en-US"/>
+        </w:rPr>
+        <w:t>Prueba</w:t>
+      </w:r>
+      <w:proofErr w:type="spellEnd"/>
+      <w:r>
+        <w:rPr>
+          <w:b/>
+          <w:lang w:val="en-US"/>
+        </w:rPr>
+        <w:t xml:space="preserve"> </w:t>
+      </w:r>
+      <w:proofErr w:type="spellStart"/>
+      <w:r>
+        <w:rPr>
+          <w:b/>
+          <w:lang w:val="en-US"/>
+        </w:rPr>
+        <w:t>práctica</w:t>
+      </w:r>
+      <w:proofErr w:type="spellEnd"/>
+      <w:r>
+        <w:rPr>
+          <w:b/>
+          <w:lang w:val="en-US"/>
+        </w:rPr>
+        <w:t xml:space="preserve"> de </w:t>
+      </w:r>
+      <w:proofErr w:type="spellStart"/>
+      <w:r>
+        <w:rPr>
+          <w:b/>
+          <w:lang w:val="en-US"/>
+        </w:rPr>
+        <w:t>reigh</w:t>
+      </w:r>
+      <w:proofErr w:type="spellEnd"/>
     </w:p>
     <w:p>
       <w:pPr>

</xml_diff>

<commit_message>
cambio de nombre del commit
</commit_message>
<xml_diff>
--- a/TEST PLAN TO ASO CONFERENCE.docx
+++ b/TEST PLAN TO ASO CONFERENCE.docx
@@ -36,17 +36,59 @@
           <w:b/>
           <w:lang w:val="en-US"/>
         </w:rPr>
-        <w:t xml:space="preserve">CREADOR: </w:t>
+        <w:t>CREADOR: ALEXANDER BARRIOS</w:t>
       </w:r>
       <w:bookmarkStart w:id="0" w:name="_GoBack"/>
       <w:bookmarkEnd w:id="0"/>
-      <w:r>
+    </w:p>
+    <w:p>
+      <w:pPr>
         <w:rPr>
           <w:b/>
           <w:lang w:val="en-US"/>
         </w:rPr>
-        <w:t>ALEXANDER BARRIOS</w:t>
-      </w:r>
+      </w:pPr>
+      <w:proofErr w:type="spellStart"/>
+      <w:r>
+        <w:rPr>
+          <w:b/>
+          <w:lang w:val="en-US"/>
+        </w:rPr>
+        <w:t>Prueba</w:t>
+      </w:r>
+      <w:proofErr w:type="spellEnd"/>
+      <w:r>
+        <w:rPr>
+          <w:b/>
+          <w:lang w:val="en-US"/>
+        </w:rPr>
+        <w:t xml:space="preserve"> </w:t>
+      </w:r>
+      <w:proofErr w:type="spellStart"/>
+      <w:r>
+        <w:rPr>
+          <w:b/>
+          <w:lang w:val="en-US"/>
+        </w:rPr>
+        <w:t>práctica</w:t>
+      </w:r>
+      <w:proofErr w:type="spellEnd"/>
+      <w:r>
+        <w:rPr>
+          <w:b/>
+          <w:lang w:val="en-US"/>
+        </w:rPr>
+        <w:t xml:space="preserve"> de </w:t>
+      </w:r>
+      <w:proofErr w:type="spellStart"/>
+      <w:r>
+        <w:rPr>
+          <w:b/>
+          <w:lang w:val="en-US"/>
+        </w:rPr>
+        <w:t>reigh</w:t>
+      </w:r>
+      <w:proofErr w:type="spellEnd"/>
     </w:p>
     <w:p>
       <w:pPr>

</xml_diff>